<commit_message>
Added files to gitignore, pushing change of comments in code
</commit_message>
<xml_diff>
--- a/Notes for Project Design.docx
+++ b/Notes for Project Design.docx
@@ -64,8 +64,6 @@
             <w:shd w:val="clear" w:color="auto" w:fill="D9E2F3" w:themeFill="accent1" w:themeFillTint="33"/>
           </w:tcPr>
           <w:p>
-            <w:bookmarkStart w:id="0" w:name="_GoBack"/>
-            <w:bookmarkEnd w:id="0"/>
             <w:r>
               <w:t>Field Name</w:t>
             </w:r>
@@ -607,6 +605,7 @@
         <w:pStyle w:val="Heading1"/>
       </w:pPr>
       <w:r>
+        <w:lastRenderedPageBreak/>
         <w:t>Task 2</w:t>
       </w:r>
     </w:p>
@@ -651,6 +650,400 @@
         <w:t>Incorporate loops and selection logic (switch statements probs)</w:t>
       </w:r>
     </w:p>
+    <w:p/>
+    <w:p>
+      <w:pPr>
+        <w:rPr>
+          <w:b/>
+          <w:bCs/>
+        </w:rPr>
+      </w:pPr>
+      <w:r>
+        <w:rPr>
+          <w:b/>
+          <w:bCs/>
+        </w:rPr>
+        <w:t>Enter P - Print numbers for a particular candidate</w:t>
+      </w:r>
+    </w:p>
+    <w:p>
+      <w:pPr>
+        <w:numPr>
+          <w:ilvl w:val="0"/>
+          <w:numId w:val="2"/>
+        </w:numPr>
+        <w:shd w:val="clear" w:color="auto" w:fill="FFFFFF"/>
+        <w:spacing w:before="100" w:beforeAutospacing="1" w:after="100" w:afterAutospacing="1"/>
+        <w:rPr>
+          <w:rFonts w:ascii="SymbolMT" w:eastAsia="Times New Roman" w:hAnsi="SymbolMT" w:cs="Times New Roman"/>
+        </w:rPr>
+      </w:pPr>
+      <w:r>
+        <w:rPr>
+          <w:rFonts w:ascii="ArialMT" w:eastAsia="Times New Roman" w:hAnsi="ArialMT" w:cs="Times New Roman"/>
+        </w:rPr>
+        <w:t xml:space="preserve">If an illegal choice is made, you should display, "Unknown selection, please try again" and the menu options should be displayed again. </w:t>
+      </w:r>
+    </w:p>
+    <w:p>
+      <w:pPr>
+        <w:numPr>
+          <w:ilvl w:val="0"/>
+          <w:numId w:val="2"/>
+        </w:numPr>
+        <w:shd w:val="clear" w:color="auto" w:fill="FFFFFF"/>
+        <w:spacing w:before="100" w:beforeAutospacing="1" w:after="100" w:afterAutospacing="1"/>
+        <w:rPr>
+          <w:rFonts w:ascii="SymbolMT" w:eastAsia="Times New Roman" w:hAnsi="SymbolMT" w:cs="Times New Roman"/>
+        </w:rPr>
+      </w:pPr>
+      <w:r>
+        <w:rPr>
+          <w:rFonts w:ascii="ArialMT" w:eastAsia="Times New Roman" w:hAnsi="ArialMT" w:cs="Times New Roman"/>
+        </w:rPr>
+        <w:t>If the user enters 'P' or 'p', you should display all of the elements (</w:t>
+      </w:r>
+      <w:proofErr w:type="spellStart"/>
+      <w:r>
+        <w:rPr>
+          <w:rFonts w:ascii="ArialMT" w:eastAsia="Times New Roman" w:hAnsi="ArialMT" w:cs="Times New Roman"/>
+        </w:rPr>
+        <w:t>ints</w:t>
+      </w:r>
+      <w:proofErr w:type="spellEnd"/>
+      <w:r>
+        <w:rPr>
+          <w:rFonts w:ascii="ArialMT" w:eastAsia="Times New Roman" w:hAnsi="ArialMT" w:cs="Times New Roman"/>
+        </w:rPr>
+        <w:t xml:space="preserve">) in the list. </w:t>
+      </w:r>
+    </w:p>
+    <w:p>
+      <w:pPr>
+        <w:numPr>
+          <w:ilvl w:val="0"/>
+          <w:numId w:val="2"/>
+        </w:numPr>
+        <w:shd w:val="clear" w:color="auto" w:fill="FFFFFF"/>
+        <w:spacing w:before="100" w:beforeAutospacing="1" w:after="100" w:afterAutospacing="1"/>
+        <w:rPr>
+          <w:rFonts w:ascii="SymbolMT" w:eastAsia="Times New Roman" w:hAnsi="SymbolMT" w:cs="Times New Roman"/>
+        </w:rPr>
+      </w:pPr>
+      <w:r>
+        <w:rPr>
+          <w:rFonts w:ascii="ArialMT" w:eastAsia="Times New Roman" w:hAnsi="ArialMT" w:cs="Times New Roman"/>
+        </w:rPr>
+        <w:t xml:space="preserve">If the list is empty you should display "[] - the list is empty" </w:t>
+      </w:r>
+    </w:p>
+    <w:p>
+      <w:pPr>
+        <w:numPr>
+          <w:ilvl w:val="0"/>
+          <w:numId w:val="2"/>
+        </w:numPr>
+        <w:shd w:val="clear" w:color="auto" w:fill="FFFFFF"/>
+        <w:spacing w:before="100" w:beforeAutospacing="1" w:after="100" w:afterAutospacing="1"/>
+        <w:rPr>
+          <w:rFonts w:ascii="SymbolMT" w:eastAsia="Times New Roman" w:hAnsi="SymbolMT" w:cs="Times New Roman"/>
+        </w:rPr>
+      </w:pPr>
+      <w:r>
+        <w:rPr>
+          <w:rFonts w:ascii="ArialMT" w:eastAsia="Times New Roman" w:hAnsi="ArialMT" w:cs="Times New Roman"/>
+        </w:rPr>
+        <w:t xml:space="preserve">If the list is not empty, then all the list </w:t>
+      </w:r>
+      <w:proofErr w:type="gramStart"/>
+      <w:r>
+        <w:rPr>
+          <w:rFonts w:ascii="ArialMT" w:eastAsia="Times New Roman" w:hAnsi="ArialMT" w:cs="Times New Roman"/>
+        </w:rPr>
+        <w:t>element</w:t>
+      </w:r>
+      <w:proofErr w:type="gramEnd"/>
+      <w:r>
+        <w:rPr>
+          <w:rFonts w:ascii="ArialMT" w:eastAsia="Times New Roman" w:hAnsi="ArialMT" w:cs="Times New Roman"/>
+        </w:rPr>
+        <w:t xml:space="preserve"> should be displayed inside square brackets separated by a space. For example, [1 2 3 4 5] </w:t>
+      </w:r>
+    </w:p>
+    <w:p>
+      <w:pPr>
+        <w:pStyle w:val="ListParagraph"/>
+      </w:pPr>
+    </w:p>
+    <w:p>
+      <w:pPr>
+        <w:rPr>
+          <w:b/>
+          <w:bCs/>
+        </w:rPr>
+      </w:pPr>
+      <w:r>
+        <w:rPr>
+          <w:b/>
+          <w:bCs/>
+        </w:rPr>
+        <w:t>Enter A - Add number of votes to a candidate</w:t>
+      </w:r>
+    </w:p>
+    <w:p>
+      <w:pPr>
+        <w:numPr>
+          <w:ilvl w:val="0"/>
+          <w:numId w:val="2"/>
+        </w:numPr>
+        <w:shd w:val="clear" w:color="auto" w:fill="FFFFFF"/>
+        <w:spacing w:before="100" w:beforeAutospacing="1" w:after="100" w:afterAutospacing="1"/>
+        <w:rPr>
+          <w:rFonts w:ascii="SymbolMT" w:eastAsia="Times New Roman" w:hAnsi="SymbolMT" w:cs="Times New Roman"/>
+        </w:rPr>
+      </w:pPr>
+      <w:r>
+        <w:rPr>
+          <w:rFonts w:ascii="ArialMT" w:eastAsia="Times New Roman" w:hAnsi="ArialMT" w:cs="Times New Roman"/>
+          <w:shd w:val="clear" w:color="auto" w:fill="FFFFFF"/>
+        </w:rPr>
+        <w:t>If the user enters 'A' or 'a' then you should prompt the user for an integer to add to the list Duplicate list entries are OK</w:t>
+      </w:r>
+      <w:r>
+        <w:rPr>
+          <w:rFonts w:ascii="SymbolMT" w:eastAsia="Times New Roman" w:hAnsi="SymbolMT" w:cs="Times New Roman"/>
+        </w:rPr>
+        <w:t xml:space="preserve"> </w:t>
+      </w:r>
+    </w:p>
+    <w:p>
+      <w:pPr>
+        <w:numPr>
+          <w:ilvl w:val="0"/>
+          <w:numId w:val="2"/>
+        </w:numPr>
+        <w:shd w:val="clear" w:color="auto" w:fill="FFFFFF"/>
+        <w:spacing w:before="100" w:beforeAutospacing="1" w:after="100" w:afterAutospacing="1"/>
+        <w:rPr>
+          <w:rFonts w:ascii="SymbolMT" w:eastAsia="Times New Roman" w:hAnsi="SymbolMT" w:cs="Times New Roman"/>
+        </w:rPr>
+      </w:pPr>
+      <w:r>
+        <w:rPr>
+          <w:rFonts w:ascii="ArialMT" w:eastAsia="Times New Roman" w:hAnsi="ArialMT" w:cs="Times New Roman"/>
+        </w:rPr>
+        <w:t xml:space="preserve">which you will add to the list and then display it was added. For example, if the vote enters to candidate x You should display, "Candidate ". </w:t>
+      </w:r>
+    </w:p>
+    <w:p>
+      <w:pPr>
+        <w:numPr>
+          <w:ilvl w:val="0"/>
+          <w:numId w:val="2"/>
+        </w:numPr>
+        <w:shd w:val="clear" w:color="auto" w:fill="FFFFFF"/>
+        <w:spacing w:before="100" w:beforeAutospacing="1" w:after="100" w:afterAutospacing="1"/>
+        <w:rPr>
+          <w:rFonts w:ascii="SymbolMT" w:eastAsia="Times New Roman" w:hAnsi="SymbolMT" w:cs="Times New Roman"/>
+        </w:rPr>
+      </w:pPr>
+      <w:r>
+        <w:rPr>
+          <w:rFonts w:ascii="SymbolMT" w:eastAsia="Times New Roman" w:hAnsi="SymbolMT" w:cs="Times New Roman"/>
+        </w:rPr>
+        <w:t xml:space="preserve">calculate the number of votes certain candidate has??? </w:t>
+      </w:r>
+    </w:p>
+    <w:p>
+      <w:pPr>
+        <w:numPr>
+          <w:ilvl w:val="0"/>
+          <w:numId w:val="2"/>
+        </w:numPr>
+        <w:shd w:val="clear" w:color="auto" w:fill="FFFFFF"/>
+        <w:spacing w:before="100" w:beforeAutospacing="1" w:after="100" w:afterAutospacing="1"/>
+        <w:rPr>
+          <w:rFonts w:ascii="SymbolMT" w:eastAsia="Times New Roman" w:hAnsi="SymbolMT" w:cs="Times New Roman"/>
+        </w:rPr>
+      </w:pPr>
+      <w:r>
+        <w:rPr>
+          <w:rFonts w:ascii="ArialMT" w:eastAsia="Times New Roman" w:hAnsi="ArialMT" w:cs="Times New Roman"/>
+        </w:rPr>
+        <w:t xml:space="preserve">If the list is empty you should display, "Unable to calculate the mean - no data" </w:t>
+      </w:r>
+    </w:p>
+    <w:p>
+      <w:pPr>
+        <w:rPr>
+          <w:b/>
+          <w:bCs/>
+        </w:rPr>
+      </w:pPr>
+      <w:r>
+        <w:rPr>
+          <w:b/>
+          <w:bCs/>
+        </w:rPr>
+        <w:t xml:space="preserve">Enter S - Display the </w:t>
+      </w:r>
+      <w:r>
+        <w:rPr>
+          <w:b/>
+          <w:bCs/>
+        </w:rPr>
+        <w:t>candidate with the smallest number of votes</w:t>
+      </w:r>
+    </w:p>
+    <w:p>
+      <w:pPr>
+        <w:numPr>
+          <w:ilvl w:val="0"/>
+          <w:numId w:val="3"/>
+        </w:numPr>
+        <w:spacing w:before="100" w:beforeAutospacing="1" w:after="100" w:afterAutospacing="1"/>
+        <w:rPr>
+          <w:rFonts w:ascii="SymbolMT" w:eastAsia="Times New Roman" w:hAnsi="SymbolMT" w:cs="Times New Roman"/>
+        </w:rPr>
+      </w:pPr>
+      <w:r>
+        <w:rPr>
+          <w:rFonts w:ascii="ArialMT" w:eastAsia="Times New Roman" w:hAnsi="ArialMT" w:cs="Times New Roman"/>
+        </w:rPr>
+        <w:t xml:space="preserve">If the user enters 'S' or 's' you should display the smallest element in the list. For example, if the list contains [2 4 5 1], you should display, "The smallest number is 1" </w:t>
+      </w:r>
+    </w:p>
+    <w:p>
+      <w:pPr>
+        <w:numPr>
+          <w:ilvl w:val="0"/>
+          <w:numId w:val="3"/>
+        </w:numPr>
+        <w:spacing w:before="100" w:beforeAutospacing="1" w:after="100" w:afterAutospacing="1"/>
+        <w:rPr>
+          <w:rFonts w:ascii="SymbolMT" w:eastAsia="Times New Roman" w:hAnsi="SymbolMT" w:cs="Times New Roman"/>
+        </w:rPr>
+      </w:pPr>
+      <w:r>
+        <w:rPr>
+          <w:rFonts w:ascii="ArialMT" w:eastAsia="Times New Roman" w:hAnsi="ArialMT" w:cs="Times New Roman"/>
+        </w:rPr>
+        <w:t xml:space="preserve">If the list is empty you should display, "Unable to determine the smallest number - list is empty" </w:t>
+      </w:r>
+    </w:p>
+    <w:p>
+      <w:pPr>
+        <w:rPr>
+          <w:b/>
+          <w:bCs/>
+        </w:rPr>
+      </w:pPr>
+      <w:r>
+        <w:rPr>
+          <w:b/>
+          <w:bCs/>
+        </w:rPr>
+        <w:t xml:space="preserve">Enter L - Display </w:t>
+      </w:r>
+      <w:r>
+        <w:rPr>
+          <w:b/>
+          <w:bCs/>
+        </w:rPr>
+        <w:t>candidate with the largest number of votes</w:t>
+      </w:r>
+    </w:p>
+    <w:p>
+      <w:pPr>
+        <w:numPr>
+          <w:ilvl w:val="0"/>
+          <w:numId w:val="3"/>
+        </w:numPr>
+        <w:spacing w:before="100" w:beforeAutospacing="1" w:after="100" w:afterAutospacing="1"/>
+        <w:rPr>
+          <w:rFonts w:ascii="SymbolMT" w:eastAsia="Times New Roman" w:hAnsi="SymbolMT" w:cs="Times New Roman"/>
+        </w:rPr>
+      </w:pPr>
+      <w:r>
+        <w:rPr>
+          <w:rFonts w:ascii="ArialMT" w:eastAsia="Times New Roman" w:hAnsi="ArialMT" w:cs="Times New Roman"/>
+        </w:rPr>
+        <w:t xml:space="preserve">If the user enters 'L' or 'l' you should display the largest element in the list. For example, if the list contains [2 4 5 1], you should display, "The largest number is 5" </w:t>
+      </w:r>
+    </w:p>
+    <w:p>
+      <w:pPr>
+        <w:numPr>
+          <w:ilvl w:val="0"/>
+          <w:numId w:val="3"/>
+        </w:numPr>
+        <w:spacing w:before="100" w:beforeAutospacing="1" w:after="100" w:afterAutospacing="1"/>
+        <w:rPr>
+          <w:rFonts w:ascii="SymbolMT" w:eastAsia="Times New Roman" w:hAnsi="SymbolMT" w:cs="Times New Roman"/>
+        </w:rPr>
+      </w:pPr>
+      <w:r>
+        <w:rPr>
+          <w:rFonts w:ascii="ArialMT" w:eastAsia="Times New Roman" w:hAnsi="ArialMT" w:cs="Times New Roman"/>
+        </w:rPr>
+        <w:t xml:space="preserve">If the list is empty you should display, "Unable to determine the largest number - list is empty" </w:t>
+      </w:r>
+    </w:p>
+    <w:p>
+      <w:pPr>
+        <w:pStyle w:val="ListParagraph"/>
+      </w:pPr>
+    </w:p>
+    <w:p>
+      <w:pPr>
+        <w:ind w:left="360"/>
+        <w:rPr>
+          <w:b/>
+          <w:bCs/>
+        </w:rPr>
+      </w:pPr>
+      <w:r>
+        <w:rPr>
+          <w:b/>
+          <w:bCs/>
+        </w:rPr>
+        <w:t>Enter Q - Quit</w:t>
+      </w:r>
+    </w:p>
+    <w:p>
+      <w:pPr>
+        <w:numPr>
+          <w:ilvl w:val="0"/>
+          <w:numId w:val="3"/>
+        </w:numPr>
+        <w:spacing w:before="100" w:beforeAutospacing="1" w:after="100" w:afterAutospacing="1"/>
+        <w:rPr>
+          <w:rFonts w:ascii="SymbolMT" w:eastAsia="Times New Roman" w:hAnsi="SymbolMT" w:cs="Times New Roman"/>
+        </w:rPr>
+      </w:pPr>
+      <w:r>
+        <w:rPr>
+          <w:rFonts w:ascii="SymbolMT" w:eastAsia="Times New Roman" w:hAnsi="SymbolMT" w:cs="Times New Roman"/>
+        </w:rPr>
+        <w:t xml:space="preserve"> </w:t>
+      </w:r>
+      <w:r>
+        <w:rPr>
+          <w:rFonts w:ascii="ArialMT" w:eastAsia="Times New Roman" w:hAnsi="ArialMT" w:cs="Times New Roman"/>
+        </w:rPr>
+        <w:t>If the user enters 'Q' or 'q' then you should display 'Goodbye" and the program should terminate.</w:t>
+      </w:r>
+    </w:p>
+    <w:p>
+      <w:pPr>
+        <w:shd w:val="clear" w:color="auto" w:fill="FFFFFF"/>
+        <w:spacing w:before="100" w:beforeAutospacing="1" w:after="100" w:afterAutospacing="1"/>
+        <w:rPr>
+          <w:rFonts w:ascii="ArialMT" w:eastAsia="Times New Roman" w:hAnsi="ArialMT" w:cs="Times New Roman"/>
+        </w:rPr>
+      </w:pPr>
+    </w:p>
+    <w:p/>
     <w:sectPr>
       <w:pgSz w:w="11900" w:h="16840"/>
       <w:pgMar w:top="1440" w:right="1440" w:bottom="1440" w:left="1440" w:header="708" w:footer="708" w:gutter="0"/>
@@ -664,6 +1057,155 @@
 <file path=word/numbering.xml><?xml version="1.0" encoding="utf-8"?>
 <w:numbering xmlns:wpc="http://schemas.microsoft.com/office/word/2010/wordprocessingCanvas" xmlns:cx="http://schemas.microsoft.com/office/drawing/2014/chartex" xmlns:cx1="http://schemas.microsoft.com/office/drawing/2015/9/8/chartex" xmlns:cx2="http://schemas.microsoft.com/office/drawing/2015/10/21/chartex" xmlns:cx3="http://schemas.microsoft.com/office/drawing/2016/5/9/chartex" xmlns:cx4="http://schemas.microsoft.com/office/drawing/2016/5/10/chartex" xmlns:cx5="http://schemas.microsoft.com/office/drawing/2016/5/11/chartex" xmlns:cx6="http://schemas.microsoft.com/office/drawing/2016/5/12/chartex" xmlns:cx7="http://schemas.microsoft.com/office/drawing/2016/5/13/chartex" xmlns:cx8="http://schemas.microsoft.com/office/drawing/2016/5/14/chartex" xmlns:mc="http://schemas.openxmlformats.org/markup-compatibility/2006" xmlns:aink="http://schemas.microsoft.com/office/drawing/2016/ink" xmlns:am3d="http://schemas.microsoft.com/office/drawing/2017/model3d" xmlns:o="urn:schemas-microsoft-com:office:office" xmlns:r="http://schemas.openxmlformats.org/officeDocument/2006/relationships" xmlns:m="http://schemas.openxmlformats.org/officeDocument/2006/math" xmlns:v="urn:schemas-microsoft-com:vml" xmlns:wp14="http://schemas.microsoft.com/office/word/2010/wordprocessingDrawing" xmlns:wp="http://schemas.openxmlformats.org/drawingml/2006/wordprocessingDrawing" xmlns:w10="urn:schemas-microsoft-com:office:word" xmlns:w="http://schemas.openxmlformats.org/wordprocessingml/2006/main" xmlns:w14="http://schemas.microsoft.com/office/word/2010/wordml" xmlns:w15="http://schemas.microsoft.com/office/word/2012/wordml" xmlns:w16cex="http://schemas.microsoft.com/office/word/2018/wordml/cex" xmlns:w16cid="http://schemas.microsoft.com/office/word/2016/wordml/cid" xmlns:w16="http://schemas.microsoft.com/office/word/2018/wordml" xmlns:w16se="http://schemas.microsoft.com/office/word/2015/wordml/symex" xmlns:wpg="http://schemas.microsoft.com/office/word/2010/wordprocessingGroup" xmlns:wpi="http://schemas.microsoft.com/office/word/2010/wordprocessingInk" xmlns:wne="http://schemas.microsoft.com/office/word/2006/wordml" xmlns:wps="http://schemas.microsoft.com/office/word/2010/wordprocessingShape" mc:Ignorable="w14 w15 w16se w16cid w16 w16cex wp14">
   <w:abstractNum w:abstractNumId="0" w15:restartNumberingAfterBreak="0">
+    <w:nsid w:val="568A2ED9"/>
+    <w:multiLevelType w:val="multilevel"/>
+    <w:tmpl w:val="EA846EE4"/>
+    <w:lvl w:ilvl="0">
+      <w:start w:val="1"/>
+      <w:numFmt w:val="bullet"/>
+      <w:lvlText w:val=""/>
+      <w:lvlJc w:val="left"/>
+      <w:pPr>
+        <w:tabs>
+          <w:tab w:val="num" w:pos="720"/>
+        </w:tabs>
+        <w:ind w:left="720" w:hanging="360"/>
+      </w:pPr>
+      <w:rPr>
+        <w:rFonts w:ascii="Symbol" w:hAnsi="Symbol" w:hint="default"/>
+        <w:sz w:val="20"/>
+      </w:rPr>
+    </w:lvl>
+    <w:lvl w:ilvl="1" w:tentative="1">
+      <w:start w:val="1"/>
+      <w:numFmt w:val="bullet"/>
+      <w:lvlText w:val=""/>
+      <w:lvlJc w:val="left"/>
+      <w:pPr>
+        <w:tabs>
+          <w:tab w:val="num" w:pos="1440"/>
+        </w:tabs>
+        <w:ind w:left="1440" w:hanging="360"/>
+      </w:pPr>
+      <w:rPr>
+        <w:rFonts w:ascii="Symbol" w:hAnsi="Symbol" w:hint="default"/>
+        <w:sz w:val="20"/>
+      </w:rPr>
+    </w:lvl>
+    <w:lvl w:ilvl="2" w:tentative="1">
+      <w:start w:val="1"/>
+      <w:numFmt w:val="bullet"/>
+      <w:lvlText w:val=""/>
+      <w:lvlJc w:val="left"/>
+      <w:pPr>
+        <w:tabs>
+          <w:tab w:val="num" w:pos="2160"/>
+        </w:tabs>
+        <w:ind w:left="2160" w:hanging="360"/>
+      </w:pPr>
+      <w:rPr>
+        <w:rFonts w:ascii="Symbol" w:hAnsi="Symbol" w:hint="default"/>
+        <w:sz w:val="20"/>
+      </w:rPr>
+    </w:lvl>
+    <w:lvl w:ilvl="3" w:tentative="1">
+      <w:start w:val="1"/>
+      <w:numFmt w:val="bullet"/>
+      <w:lvlText w:val=""/>
+      <w:lvlJc w:val="left"/>
+      <w:pPr>
+        <w:tabs>
+          <w:tab w:val="num" w:pos="2880"/>
+        </w:tabs>
+        <w:ind w:left="2880" w:hanging="360"/>
+      </w:pPr>
+      <w:rPr>
+        <w:rFonts w:ascii="Symbol" w:hAnsi="Symbol" w:hint="default"/>
+        <w:sz w:val="20"/>
+      </w:rPr>
+    </w:lvl>
+    <w:lvl w:ilvl="4" w:tentative="1">
+      <w:start w:val="1"/>
+      <w:numFmt w:val="bullet"/>
+      <w:lvlText w:val=""/>
+      <w:lvlJc w:val="left"/>
+      <w:pPr>
+        <w:tabs>
+          <w:tab w:val="num" w:pos="3600"/>
+        </w:tabs>
+        <w:ind w:left="3600" w:hanging="360"/>
+      </w:pPr>
+      <w:rPr>
+        <w:rFonts w:ascii="Symbol" w:hAnsi="Symbol" w:hint="default"/>
+        <w:sz w:val="20"/>
+      </w:rPr>
+    </w:lvl>
+    <w:lvl w:ilvl="5" w:tentative="1">
+      <w:start w:val="1"/>
+      <w:numFmt w:val="bullet"/>
+      <w:lvlText w:val=""/>
+      <w:lvlJc w:val="left"/>
+      <w:pPr>
+        <w:tabs>
+          <w:tab w:val="num" w:pos="4320"/>
+        </w:tabs>
+        <w:ind w:left="4320" w:hanging="360"/>
+      </w:pPr>
+      <w:rPr>
+        <w:rFonts w:ascii="Symbol" w:hAnsi="Symbol" w:hint="default"/>
+        <w:sz w:val="20"/>
+      </w:rPr>
+    </w:lvl>
+    <w:lvl w:ilvl="6" w:tentative="1">
+      <w:start w:val="1"/>
+      <w:numFmt w:val="bullet"/>
+      <w:lvlText w:val=""/>
+      <w:lvlJc w:val="left"/>
+      <w:pPr>
+        <w:tabs>
+          <w:tab w:val="num" w:pos="5040"/>
+        </w:tabs>
+        <w:ind w:left="5040" w:hanging="360"/>
+      </w:pPr>
+      <w:rPr>
+        <w:rFonts w:ascii="Symbol" w:hAnsi="Symbol" w:hint="default"/>
+        <w:sz w:val="20"/>
+      </w:rPr>
+    </w:lvl>
+    <w:lvl w:ilvl="7" w:tentative="1">
+      <w:start w:val="1"/>
+      <w:numFmt w:val="bullet"/>
+      <w:lvlText w:val=""/>
+      <w:lvlJc w:val="left"/>
+      <w:pPr>
+        <w:tabs>
+          <w:tab w:val="num" w:pos="5760"/>
+        </w:tabs>
+        <w:ind w:left="5760" w:hanging="360"/>
+      </w:pPr>
+      <w:rPr>
+        <w:rFonts w:ascii="Symbol" w:hAnsi="Symbol" w:hint="default"/>
+        <w:sz w:val="20"/>
+      </w:rPr>
+    </w:lvl>
+    <w:lvl w:ilvl="8" w:tentative="1">
+      <w:start w:val="1"/>
+      <w:numFmt w:val="bullet"/>
+      <w:lvlText w:val=""/>
+      <w:lvlJc w:val="left"/>
+      <w:pPr>
+        <w:tabs>
+          <w:tab w:val="num" w:pos="6480"/>
+        </w:tabs>
+        <w:ind w:left="6480" w:hanging="360"/>
+      </w:pPr>
+      <w:rPr>
+        <w:rFonts w:ascii="Symbol" w:hAnsi="Symbol" w:hint="default"/>
+        <w:sz w:val="20"/>
+      </w:rPr>
+    </w:lvl>
+  </w:abstractNum>
+  <w:abstractNum w:abstractNumId="1" w15:restartNumberingAfterBreak="0">
     <w:nsid w:val="67B72A3C"/>
     <w:multiLevelType w:val="hybridMultilevel"/>
     <w:tmpl w:val="C7162D90"/>
@@ -776,8 +1318,163 @@
       </w:rPr>
     </w:lvl>
   </w:abstractNum>
+  <w:abstractNum w:abstractNumId="2" w15:restartNumberingAfterBreak="0">
+    <w:nsid w:val="7F03774B"/>
+    <w:multiLevelType w:val="multilevel"/>
+    <w:tmpl w:val="94F635DC"/>
+    <w:lvl w:ilvl="0">
+      <w:start w:val="1"/>
+      <w:numFmt w:val="bullet"/>
+      <w:lvlText w:val=""/>
+      <w:lvlJc w:val="left"/>
+      <w:pPr>
+        <w:tabs>
+          <w:tab w:val="num" w:pos="720"/>
+        </w:tabs>
+        <w:ind w:left="720" w:hanging="360"/>
+      </w:pPr>
+      <w:rPr>
+        <w:rFonts w:ascii="Symbol" w:hAnsi="Symbol" w:hint="default"/>
+        <w:sz w:val="20"/>
+      </w:rPr>
+    </w:lvl>
+    <w:lvl w:ilvl="1" w:tentative="1">
+      <w:start w:val="1"/>
+      <w:numFmt w:val="bullet"/>
+      <w:lvlText w:val=""/>
+      <w:lvlJc w:val="left"/>
+      <w:pPr>
+        <w:tabs>
+          <w:tab w:val="num" w:pos="1440"/>
+        </w:tabs>
+        <w:ind w:left="1440" w:hanging="360"/>
+      </w:pPr>
+      <w:rPr>
+        <w:rFonts w:ascii="Symbol" w:hAnsi="Symbol" w:hint="default"/>
+        <w:sz w:val="20"/>
+      </w:rPr>
+    </w:lvl>
+    <w:lvl w:ilvl="2" w:tentative="1">
+      <w:start w:val="1"/>
+      <w:numFmt w:val="bullet"/>
+      <w:lvlText w:val=""/>
+      <w:lvlJc w:val="left"/>
+      <w:pPr>
+        <w:tabs>
+          <w:tab w:val="num" w:pos="2160"/>
+        </w:tabs>
+        <w:ind w:left="2160" w:hanging="360"/>
+      </w:pPr>
+      <w:rPr>
+        <w:rFonts w:ascii="Symbol" w:hAnsi="Symbol" w:hint="default"/>
+        <w:sz w:val="20"/>
+      </w:rPr>
+    </w:lvl>
+    <w:lvl w:ilvl="3" w:tentative="1">
+      <w:start w:val="1"/>
+      <w:numFmt w:val="bullet"/>
+      <w:lvlText w:val=""/>
+      <w:lvlJc w:val="left"/>
+      <w:pPr>
+        <w:tabs>
+          <w:tab w:val="num" w:pos="2880"/>
+        </w:tabs>
+        <w:ind w:left="2880" w:hanging="360"/>
+      </w:pPr>
+      <w:rPr>
+        <w:rFonts w:ascii="Symbol" w:hAnsi="Symbol" w:hint="default"/>
+        <w:sz w:val="20"/>
+      </w:rPr>
+    </w:lvl>
+    <w:lvl w:ilvl="4" w:tentative="1">
+      <w:start w:val="1"/>
+      <w:numFmt w:val="bullet"/>
+      <w:lvlText w:val=""/>
+      <w:lvlJc w:val="left"/>
+      <w:pPr>
+        <w:tabs>
+          <w:tab w:val="num" w:pos="3600"/>
+        </w:tabs>
+        <w:ind w:left="3600" w:hanging="360"/>
+      </w:pPr>
+      <w:rPr>
+        <w:rFonts w:ascii="Symbol" w:hAnsi="Symbol" w:hint="default"/>
+        <w:sz w:val="20"/>
+      </w:rPr>
+    </w:lvl>
+    <w:lvl w:ilvl="5" w:tentative="1">
+      <w:start w:val="1"/>
+      <w:numFmt w:val="bullet"/>
+      <w:lvlText w:val=""/>
+      <w:lvlJc w:val="left"/>
+      <w:pPr>
+        <w:tabs>
+          <w:tab w:val="num" w:pos="4320"/>
+        </w:tabs>
+        <w:ind w:left="4320" w:hanging="360"/>
+      </w:pPr>
+      <w:rPr>
+        <w:rFonts w:ascii="Symbol" w:hAnsi="Symbol" w:hint="default"/>
+        <w:sz w:val="20"/>
+      </w:rPr>
+    </w:lvl>
+    <w:lvl w:ilvl="6" w:tentative="1">
+      <w:start w:val="1"/>
+      <w:numFmt w:val="bullet"/>
+      <w:lvlText w:val=""/>
+      <w:lvlJc w:val="left"/>
+      <w:pPr>
+        <w:tabs>
+          <w:tab w:val="num" w:pos="5040"/>
+        </w:tabs>
+        <w:ind w:left="5040" w:hanging="360"/>
+      </w:pPr>
+      <w:rPr>
+        <w:rFonts w:ascii="Symbol" w:hAnsi="Symbol" w:hint="default"/>
+        <w:sz w:val="20"/>
+      </w:rPr>
+    </w:lvl>
+    <w:lvl w:ilvl="7" w:tentative="1">
+      <w:start w:val="1"/>
+      <w:numFmt w:val="bullet"/>
+      <w:lvlText w:val=""/>
+      <w:lvlJc w:val="left"/>
+      <w:pPr>
+        <w:tabs>
+          <w:tab w:val="num" w:pos="5760"/>
+        </w:tabs>
+        <w:ind w:left="5760" w:hanging="360"/>
+      </w:pPr>
+      <w:rPr>
+        <w:rFonts w:ascii="Symbol" w:hAnsi="Symbol" w:hint="default"/>
+        <w:sz w:val="20"/>
+      </w:rPr>
+    </w:lvl>
+    <w:lvl w:ilvl="8" w:tentative="1">
+      <w:start w:val="1"/>
+      <w:numFmt w:val="bullet"/>
+      <w:lvlText w:val=""/>
+      <w:lvlJc w:val="left"/>
+      <w:pPr>
+        <w:tabs>
+          <w:tab w:val="num" w:pos="6480"/>
+        </w:tabs>
+        <w:ind w:left="6480" w:hanging="360"/>
+      </w:pPr>
+      <w:rPr>
+        <w:rFonts w:ascii="Symbol" w:hAnsi="Symbol" w:hint="default"/>
+        <w:sz w:val="20"/>
+      </w:rPr>
+    </w:lvl>
+  </w:abstractNum>
   <w:num w:numId="1">
+    <w:abstractNumId w:val="1"/>
+  </w:num>
+  <w:num w:numId="2">
     <w:abstractNumId w:val="0"/>
+  </w:num>
+  <w:num w:numId="3">
+    <w:abstractNumId w:val="2"/>
   </w:num>
 </w:numbering>
 </file>
@@ -1265,6 +1962,20 @@
       <w:szCs w:val="32"/>
     </w:rPr>
   </w:style>
+  <w:style w:type="paragraph" w:styleId="NormalWeb">
+    <w:name w:val="Normal (Web)"/>
+    <w:basedOn w:val="Normal"/>
+    <w:uiPriority w:val="99"/>
+    <w:semiHidden/>
+    <w:unhideWhenUsed/>
+    <w:rsid w:val="00BE12B5"/>
+    <w:pPr>
+      <w:spacing w:before="100" w:beforeAutospacing="1" w:after="100" w:afterAutospacing="1"/>
+    </w:pPr>
+    <w:rPr>
+      <w:rFonts w:ascii="Times New Roman" w:eastAsia="Times New Roman" w:hAnsi="Times New Roman" w:cs="Times New Roman"/>
+    </w:rPr>
+  </w:style>
 </w:styles>
 </file>
 

</xml_diff>